<commit_message>
Cambios de documento y página web
</commit_message>
<xml_diff>
--- a/213196_ProgramacionIntegral_PrimerParcial.docx
+++ b/213196_ProgramacionIntegral_PrimerParcial.docx
@@ -2515,7 +2515,25 @@
         <w:rPr>
           <w:color w:val="auto"/>
         </w:rPr>
-        <w:t>Desarrollo de sitio web para el acceso a las instalaciones</w:t>
+        <w:t>Desarrollar</w:t>
+      </w:r>
+      <w:r>
+        <w:rPr>
+          <w:color w:val="auto"/>
+        </w:rPr>
+        <w:t xml:space="preserve"> </w:t>
+      </w:r>
+      <w:r>
+        <w:rPr>
+          <w:color w:val="auto"/>
+        </w:rPr>
+        <w:t>un</w:t>
+      </w:r>
+      <w:r>
+        <w:rPr>
+          <w:color w:val="auto"/>
+        </w:rPr>
+        <w:t xml:space="preserve"> sitio web para el acceso a las instalaciones</w:t>
       </w:r>
     </w:p>
     <w:p>
@@ -2555,7 +2573,13 @@
         <w:rPr>
           <w:color w:val="auto"/>
         </w:rPr>
-        <w:t>Desarrollar una interfaz fácil de usar para el registro de acceso</w:t>
+        <w:t>Crear</w:t>
+      </w:r>
+      <w:r>
+        <w:rPr>
+          <w:color w:val="auto"/>
+        </w:rPr>
+        <w:t xml:space="preserve"> una interfaz fácil de usar para el registro de acceso</w:t>
       </w:r>
     </w:p>
     <w:p>
@@ -2575,7 +2599,13 @@
         <w:rPr>
           <w:color w:val="auto"/>
         </w:rPr>
-        <w:t>Generación de pases temporales para visitantes</w:t>
+        <w:t>Generar</w:t>
+      </w:r>
+      <w:r>
+        <w:rPr>
+          <w:color w:val="auto"/>
+        </w:rPr>
+        <w:t xml:space="preserve"> de pases temporales para visitantes</w:t>
       </w:r>
     </w:p>
     <w:p>
@@ -2595,7 +2625,13 @@
         <w:rPr>
           <w:color w:val="auto"/>
         </w:rPr>
-        <w:t>Reportes de entrada y salida para consulta</w:t>
+        <w:t>Reportar</w:t>
+      </w:r>
+      <w:r>
+        <w:rPr>
+          <w:color w:val="auto"/>
+        </w:rPr>
+        <w:t xml:space="preserve"> de entrada y salida para consulta</w:t>
       </w:r>
     </w:p>
     <w:p>
@@ -7970,6 +8006,7 @@
   <w:style w:type="character" w:default="1" w:styleId="Fuentedeprrafopredeter">
     <w:name w:val="Default Paragraph Font"/>
     <w:uiPriority w:val="1"/>
+    <w:semiHidden/>
     <w:unhideWhenUsed/>
   </w:style>
   <w:style w:type="table" w:default="1" w:styleId="Tablanormal">
@@ -8357,15 +8394,6 @@
 </file>
 
 <file path=customXml/item2.xml><?xml version="1.0" encoding="utf-8"?>
-<?mso-contentType ?>
-<FormTemplates xmlns="http://schemas.microsoft.com/sharepoint/v3/contenttype/forms">
-  <Display>DocumentLibraryForm</Display>
-  <Edit>DocumentLibraryForm</Edit>
-  <New>DocumentLibraryForm</New>
-</FormTemplates>
-</file>
-
-<file path=customXml/item3.xml><?xml version="1.0" encoding="utf-8"?>
 <ct:contentTypeSchema xmlns:ct="http://schemas.microsoft.com/office/2006/metadata/contentType" xmlns:ma="http://schemas.microsoft.com/office/2006/metadata/properties/metaAttributes" ct:_="" ma:_="" ma:contentTypeName="Document" ma:contentTypeID="0x010100837EE4A8537BB44283045E7C519914EC" ma:contentTypeVersion="7" ma:contentTypeDescription="Create a new document." ma:contentTypeScope="" ma:versionID="4108da7be33a2524a91df0868ce34c80">
   <xsd:schema xmlns:xsd="http://www.w3.org/2001/XMLSchema" xmlns:xs="http://www.w3.org/2001/XMLSchema" xmlns:p="http://schemas.microsoft.com/office/2006/metadata/properties" xmlns:ns2="fbb24609-f14d-4ded-973c-981a58da6328" targetNamespace="http://schemas.microsoft.com/office/2006/metadata/properties" ma:root="true" ma:fieldsID="80614b384482d15409da37c4d406d78f" ns2:_="">
     <xsd:import namespace="fbb24609-f14d-4ded-973c-981a58da6328"/>
@@ -8527,6 +8555,15 @@
 </ct:contentTypeSchema>
 </file>
 
+<file path=customXml/item3.xml><?xml version="1.0" encoding="utf-8"?>
+<?mso-contentType ?>
+<FormTemplates xmlns="http://schemas.microsoft.com/sharepoint/v3/contenttype/forms">
+  <Display>DocumentLibraryForm</Display>
+  <Edit>DocumentLibraryForm</Edit>
+  <New>DocumentLibraryForm</New>
+</FormTemplates>
+</file>
+
 <file path=customXml/itemProps1.xml><?xml version="1.0" encoding="utf-8"?>
 <ds:datastoreItem xmlns:ds="http://schemas.openxmlformats.org/officeDocument/2006/customXml" ds:itemID="{955E117E-2BFE-49F5-9076-EFB8366369F6}">
   <ds:schemaRefs>
@@ -8537,14 +8574,6 @@
 </file>
 
 <file path=customXml/itemProps2.xml><?xml version="1.0" encoding="utf-8"?>
-<ds:datastoreItem xmlns:ds="http://schemas.openxmlformats.org/officeDocument/2006/customXml" ds:itemID="{A8FAAC9E-2A79-4C65-B1D2-C7E7D8023189}">
-  <ds:schemaRefs>
-    <ds:schemaRef ds:uri="http://schemas.microsoft.com/sharepoint/v3/contenttype/forms"/>
-  </ds:schemaRefs>
-</ds:datastoreItem>
-</file>
-
-<file path=customXml/itemProps3.xml><?xml version="1.0" encoding="utf-8"?>
 <ds:datastoreItem xmlns:ds="http://schemas.openxmlformats.org/officeDocument/2006/customXml" ds:itemID="{DF5E91A3-167A-4501-B5F8-A539DE6C5B9E}">
   <ds:schemaRefs>
     <ds:schemaRef ds:uri="http://schemas.microsoft.com/office/2006/metadata/contentType"/>
@@ -8560,4 +8589,12 @@
     <ds:schemaRef ds:uri="http://schemas.microsoft.com/internal/obd"/>
   </ds:schemaRefs>
 </ds:datastoreItem>
+</file>
+
+<file path=customXml/itemProps3.xml><?xml version="1.0" encoding="utf-8"?>
+<ds:datastoreItem xmlns:ds="http://schemas.openxmlformats.org/officeDocument/2006/customXml" ds:itemID="{A8FAAC9E-2A79-4C65-B1D2-C7E7D8023189}">
+  <ds:schemaRefs>
+    <ds:schemaRef ds:uri="http://schemas.microsoft.com/sharepoint/v3/contenttype/forms"/>
+  </ds:schemaRefs>
+</ds:datastoreItem>
 </file>
</xml_diff>